<commit_message>
Updating Links in my report
</commit_message>
<xml_diff>
--- a/Report/2. Business Concept.docx
+++ b/Report/2. Business Concept.docx
@@ -553,7 +553,7 @@
                 <w:szCs w:val="22"/>
                 <w:rtl w:val="0"/>
               </w:rPr>
-              <w:t xml:space="preserve">Miro</w:t>
+              <w:t xml:space="preserve">Figma (Project)</w:t>
             </w:r>
           </w:p>
         </w:tc>
@@ -578,85 +578,6 @@
               </w:rPr>
             </w:pPr>
             <w:hyperlink r:id="rId8">
-              <w:r>
-                <w:rPr>
-                  <w:color w:val="1155cc"/>
-                  <w:sz w:val="22"/>
-                  <w:szCs w:val="22"/>
-                  <w:u w:val="single"/>
-                  <w:rtl w:val="0"/>
-                </w:rPr>
-                <w:t xml:space="preserve">https://miro.com/app/board/uXjVPsp37ug=/?share_link_id=281630697980</w:t>
-              </w:r>
-            </w:hyperlink>
-            <w:r>
-              <w:rPr>
-                <w:rtl w:val="0"/>
-              </w:rPr>
-            </w:r>
-          </w:p>
-        </w:tc>
-      </w:tr>
-      <w:tr>
-        <w:trPr>
-          <w:cantSplit w:val="0"/>
-          <w:trHeight w:val="960" w:hRule="atLeast"/>
-          <w:tblHeader w:val="0"/>
-        </w:trPr>
-        <w:tc>
-          <w:tcPr>
-            <w:tcBorders>
-              <w:top w:color="000000" w:space="0" w:sz="8" w:val="single"/>
-              <w:left w:color="000000" w:space="0" w:sz="8" w:val="single"/>
-              <w:bottom w:color="000000" w:space="0" w:sz="8" w:val="single"/>
-              <w:right w:color="000000" w:space="0" w:sz="8" w:val="single"/>
-            </w:tcBorders>
-            <w:vAlign w:val="center"/>
-          </w:tcPr>
-          <w:p>
-            <w:pPr>
-              <w:widowControl w:val="0"/>
-              <w:spacing w:after="200" w:before="0" w:line="240" w:lineRule="auto"/>
-              <w:ind w:left="0" w:firstLine="0"/>
-              <w:jc w:val="center"/>
-              <w:rPr>
-                <w:rFonts w:ascii="Tahoma" w:cs="Tahoma" w:eastAsia="Tahoma" w:hAnsi="Tahoma"/>
-                <w:sz w:val="22"/>
-                <w:szCs w:val="22"/>
-              </w:rPr>
-            </w:pPr>
-            <w:r>
-              <w:rPr>
-                <w:rFonts w:ascii="Tahoma" w:cs="Tahoma" w:eastAsia="Tahoma" w:hAnsi="Tahoma"/>
-                <w:sz w:val="22"/>
-                <w:szCs w:val="22"/>
-                <w:rtl w:val="0"/>
-              </w:rPr>
-              <w:t xml:space="preserve">Figma (Project)</w:t>
-            </w:r>
-          </w:p>
-        </w:tc>
-        <w:tc>
-          <w:tcPr>
-            <w:tcBorders>
-              <w:top w:color="000000" w:space="0" w:sz="8" w:val="single"/>
-              <w:left w:color="000000" w:space="0" w:sz="8" w:val="single"/>
-              <w:bottom w:color="000000" w:space="0" w:sz="8" w:val="single"/>
-              <w:right w:color="000000" w:space="0" w:sz="8" w:val="single"/>
-            </w:tcBorders>
-            <w:vAlign w:val="center"/>
-          </w:tcPr>
-          <w:p>
-            <w:pPr>
-              <w:widowControl w:val="0"/>
-              <w:spacing w:after="200" w:before="0" w:line="240" w:lineRule="auto"/>
-              <w:ind w:left="0" w:firstLine="0"/>
-              <w:rPr>
-                <w:sz w:val="22"/>
-                <w:szCs w:val="22"/>
-              </w:rPr>
-            </w:pPr>
-            <w:hyperlink r:id="rId9">
               <w:r>
                 <w:rPr>
                   <w:color w:val="1155cc"/>
@@ -6155,10 +6076,10 @@
       </w:r>
     </w:p>
     <w:sectPr>
-      <w:headerReference r:id="rId10" w:type="default"/>
-      <w:headerReference r:id="rId11" w:type="first"/>
-      <w:footerReference r:id="rId12" w:type="first"/>
-      <w:footerReference r:id="rId13" w:type="default"/>
+      <w:headerReference r:id="rId9" w:type="default"/>
+      <w:headerReference r:id="rId10" w:type="first"/>
+      <w:footerReference r:id="rId11" w:type="first"/>
+      <w:footerReference r:id="rId12" w:type="default"/>
       <w:pgSz w:h="16838" w:w="11906" w:orient="portrait"/>
       <w:pgMar w:bottom="1133.8582677165355" w:top="1133.8582677165355" w:left="1133.8582677165355" w:right="1133.8582677165355" w:header="0" w:footer="720"/>
       <w:pgNumType w:start="1"/>

</xml_diff>

<commit_message>
Adding video link to report
</commit_message>
<xml_diff>
--- a/Report/2. Business Concept.docx
+++ b/Report/2. Business Concept.docx
@@ -649,8 +649,7 @@
           <w:p>
             <w:pPr>
               <w:widowControl w:val="0"/>
-              <w:spacing w:after="200" w:before="0" w:line="240" w:lineRule="auto"/>
-              <w:ind w:left="0" w:firstLine="0"/>
+              <w:spacing w:before="0" w:lineRule="auto"/>
               <w:rPr>
                 <w:rFonts w:ascii="Calibri" w:cs="Calibri" w:eastAsia="Calibri" w:hAnsi="Calibri"/>
                 <w:sz w:val="22"/>
@@ -658,15 +657,22 @@
                 <w:highlight w:val="yellow"/>
               </w:rPr>
             </w:pPr>
-            <w:r>
-              <w:rPr>
-                <w:rFonts w:ascii="Calibri" w:cs="Calibri" w:eastAsia="Calibri" w:hAnsi="Calibri"/>
-                <w:sz w:val="22"/>
-                <w:szCs w:val="22"/>
-                <w:highlight w:val="yellow"/>
-                <w:rtl w:val="0"/>
-              </w:rPr>
-              <w:t xml:space="preserve">Link to your video file (MS Stream, YouTube)</w:t>
+            <w:hyperlink r:id="rId9">
+              <w:r>
+                <w:rPr>
+                  <w:color w:val="1155cc"/>
+                  <w:sz w:val="22"/>
+                  <w:szCs w:val="22"/>
+                  <w:u w:val="single"/>
+                  <w:rtl w:val="0"/>
+                </w:rPr>
+                <w:t xml:space="preserve">https://iadt-my.sharepoint.com/personal/n00211635_iadt_ie/Documents/Recordings/Meeting%20with%20Alice%20Corry%20(Student)-20230421_180620-Meeting%20Recording.mp4?web=1</w:t>
+              </w:r>
+            </w:hyperlink>
+            <w:r>
+              <w:rPr>
+                <w:rtl w:val="0"/>
+              </w:rPr>
             </w:r>
           </w:p>
         </w:tc>
@@ -6076,10 +6082,10 @@
       </w:r>
     </w:p>
     <w:sectPr>
-      <w:headerReference r:id="rId9" w:type="default"/>
-      <w:headerReference r:id="rId10" w:type="first"/>
-      <w:footerReference r:id="rId11" w:type="first"/>
-      <w:footerReference r:id="rId12" w:type="default"/>
+      <w:headerReference r:id="rId10" w:type="default"/>
+      <w:headerReference r:id="rId11" w:type="first"/>
+      <w:footerReference r:id="rId12" w:type="first"/>
+      <w:footerReference r:id="rId13" w:type="default"/>
       <w:pgSz w:h="16838" w:w="11906" w:orient="portrait"/>
       <w:pgMar w:bottom="1133.8582677165355" w:top="1133.8582677165355" w:left="1133.8582677165355" w:right="1133.8582677165355" w:header="0" w:footer="720"/>
       <w:pgNumType w:start="1"/>

</xml_diff>